<commit_message>
Agenda for Feb Mtg 2.6.0 development
</commit_message>
<xml_diff>
--- a/documents/2.5.0/S98_2.5.0_Release_Notes_Final.docx
+++ b/documents/2.5.0/S98_2.5.0_Release_Notes_Final.docx
@@ -193,25 +193,7 @@
           <w:iCs/>
           <w:lang w:val="en-US"/>
         </w:rPr>
-        <w:t xml:space="preserve">Changed Pick Report </w:t>
-      </w:r>
-      <w:proofErr w:type="spellStart"/>
-      <w:r>
-        <w:rPr>
-          <w:i/>
-          <w:iCs/>
-          <w:lang w:val="en-US"/>
-        </w:rPr>
-        <w:t>interoperabilityIdentifier</w:t>
-      </w:r>
-      <w:proofErr w:type="spellEnd"/>
-      <w:r>
-        <w:rPr>
-          <w:i/>
-          <w:iCs/>
-          <w:lang w:val="en-US"/>
-        </w:rPr>
-        <w:t xml:space="preserve"> in line with </w:t>
+        <w:t xml:space="preserve">Changed Pick Report interoperabilityIdentifier in line with </w:t>
       </w:r>
       <w:r>
         <w:rPr>
@@ -545,43 +527,7 @@
           <w:iCs/>
           <w:lang w:val="en-US"/>
         </w:rPr>
-        <w:t xml:space="preserve">Comments on the draft for the data constraints annex have proposed that the referenced geometry, </w:t>
-      </w:r>
-      <w:proofErr w:type="spellStart"/>
-      <w:r>
-        <w:rPr>
-          <w:i/>
-          <w:iCs/>
-          <w:lang w:val="en-US"/>
-        </w:rPr>
-        <w:t>ArcByCentrePoint</w:t>
-      </w:r>
-      <w:proofErr w:type="spellEnd"/>
-      <w:r>
-        <w:rPr>
-          <w:i/>
-          <w:iCs/>
-          <w:lang w:val="en-US"/>
-        </w:rPr>
-        <w:t xml:space="preserve"> and </w:t>
-      </w:r>
-      <w:proofErr w:type="spellStart"/>
-      <w:r>
-        <w:rPr>
-          <w:i/>
-          <w:iCs/>
-          <w:lang w:val="en-US"/>
-        </w:rPr>
-        <w:t>CircleByCentrePoint</w:t>
-      </w:r>
-      <w:proofErr w:type="spellEnd"/>
-      <w:r>
-        <w:rPr>
-          <w:i/>
-          <w:iCs/>
-          <w:lang w:val="en-US"/>
-        </w:rPr>
-        <w:t xml:space="preserve"> are removed. Reviewers may wish to discount these subsections.</w:t>
+        <w:t>Comments on the draft for the data constraints annex have proposed that the referenced geometry, ArcByCentrePoint and CircleByCentrePoint are removed. Reviewers may wish to discount these subsections.</w:t>
       </w:r>
     </w:p>
     <w:p>
@@ -874,21 +820,7 @@
         <w:rPr>
           <w:lang w:val="en-US"/>
         </w:rPr>
-        <w:t xml:space="preserve">clarify the expected </w:t>
-      </w:r>
-      <w:proofErr w:type="spellStart"/>
-      <w:r>
-        <w:rPr>
-          <w:lang w:val="en-US"/>
-        </w:rPr>
-        <w:t>behaviours</w:t>
-      </w:r>
-      <w:proofErr w:type="spellEnd"/>
-      <w:r>
-        <w:rPr>
-          <w:lang w:val="en-US"/>
-        </w:rPr>
-        <w:t xml:space="preserve"> (as well as clarifying that IHO will not remove elements forming part of the IMO minimum standard – i.e. Base/Standard/All, standardised viewing groups and context parameters).</w:t>
+        <w:t>clarify the expected behaviours (as well as clarifying that IHO will not remove elements forming part of the IMO minimum standard – i.e. Base/Standard/All, standardised viewing groups and context parameters).</w:t>
       </w:r>
     </w:p>
     <w:p>
@@ -980,21 +912,7 @@
         <w:rPr>
           <w:lang w:val="en-US"/>
         </w:rPr>
-        <w:t xml:space="preserve">The dataset loading algorithm deals with the selection of which </w:t>
-      </w:r>
-      <w:proofErr w:type="spellStart"/>
-      <w:r>
-        <w:rPr>
-          <w:lang w:val="en-US"/>
-        </w:rPr>
-        <w:t>DataCoverage</w:t>
-      </w:r>
-      <w:proofErr w:type="spellEnd"/>
-      <w:r>
-        <w:rPr>
-          <w:lang w:val="en-US"/>
-        </w:rPr>
-        <w:t xml:space="preserve"> features are selected for rendering but not the fine detail of how to avoid clipping at dataset boundaries. This is being mitigated by new tests in S-164 but </w:t>
+        <w:t xml:space="preserve">The dataset loading algorithm deals with the selection of which DataCoverage features are selected for rendering but not the fine detail of how to avoid clipping at dataset boundaries. This is being mitigated by new tests in S-164 but </w:t>
       </w:r>
       <w:r>
         <w:rPr>
@@ -1157,6 +1075,25 @@
           <w:lang w:val="en-US"/>
         </w:rPr>
         <w:t>Section 8.1 deals with the format and content of the digital signature certificates accompanying the digital signatures within exchange catalogues. These allow the ECDIS to distinguish between official and unofficial data being imported and used. Extra restrictions on such imports have been proposed during the S-98 meetings but no consensus on their technical merit or practicality has been achieved yet. The restrictions on data import prevent non-ENC datasets from being used unless the data producer codes match, or are explicitly enabled using specific certificates. This can be further considered during the review period with a view to gaining consensus on its inclusion or otherwise.</w:t>
+      </w:r>
+    </w:p>
+    <w:p>
+      <w:pPr>
+        <w:pStyle w:val="ListParagraph"/>
+        <w:numPr>
+          <w:ilvl w:val="0"/>
+          <w:numId w:val="7"/>
+        </w:numPr>
+        <w:jc w:val="both"/>
+        <w:rPr>
+          <w:lang w:val="en-US"/>
+        </w:rPr>
+      </w:pPr>
+      <w:r>
+        <w:rPr>
+          <w:lang w:val="en-US"/>
+        </w:rPr>
+        <w:t>Updates to system support files.</w:t>
       </w:r>
     </w:p>
     <w:p>

</xml_diff>